<commit_message>
old dataset workflow done
</commit_message>
<xml_diff>
--- a/workflow_dataset_old.docx
+++ b/workflow_dataset_old.docx
@@ -24,6 +24,17 @@
           <w:lang w:val="en-US"/>
         </w:rPr>
         <w:t>Workflow diagram for data processing</w:t>
+      </w:r>
+      <w:r>
+        <w:rPr>
+          <w:rFonts w:ascii="Calibri" w:hAnsi="Calibri" w:cs="Calibri"/>
+          <w:b/>
+          <w:bCs/>
+          <w:sz w:val="30"/>
+          <w:szCs w:val="30"/>
+          <w:lang w:val="en-US"/>
+        </w:rPr>
+        <w:t xml:space="preserve"> (old dataset)</w:t>
       </w:r>
     </w:p>
     <w:p>
@@ -70,27 +81,7 @@
           <w:szCs w:val="26"/>
           <w:lang w:val="en-US"/>
         </w:rPr>
-        <w:t xml:space="preserve">Monthly datasets scraped from Agmarknet (old website) as </w:t>
-      </w:r>
-      <w:proofErr w:type="spellStart"/>
-      <w:r>
-        <w:rPr>
-          <w:rFonts w:ascii="Calibri" w:hAnsi="Calibri" w:cs="Calibri"/>
-          <w:sz w:val="26"/>
-          <w:szCs w:val="26"/>
-          <w:lang w:val="en-US"/>
-        </w:rPr>
-        <w:t>xls</w:t>
-      </w:r>
-      <w:proofErr w:type="spellEnd"/>
-      <w:r>
-        <w:rPr>
-          <w:rFonts w:ascii="Calibri" w:hAnsi="Calibri" w:cs="Calibri"/>
-          <w:sz w:val="26"/>
-          <w:szCs w:val="26"/>
-          <w:lang w:val="en-US"/>
-        </w:rPr>
-        <w:t xml:space="preserve"> files (features shown below from a randomly taken month) (all months follow the same features and naming conventions)</w:t>
+        <w:t>Monthly datasets scraped from Agmarknet (old website) as xls files (features shown below from a randomly taken month) (all months follow the same features and naming conventions)</w:t>
       </w:r>
     </w:p>
     <w:p>
@@ -154,6 +145,107 @@
           <w:ilvl w:val="0"/>
           <w:numId w:val="3"/>
         </w:numPr>
+        <w:ind w:right="-567"/>
+        <w:rPr>
+          <w:rFonts w:ascii="Calibri" w:hAnsi="Calibri" w:cs="Calibri"/>
+          <w:sz w:val="26"/>
+          <w:szCs w:val="26"/>
+        </w:rPr>
+      </w:pPr>
+      <w:r>
+        <w:rPr>
+          <w:rFonts w:ascii="Calibri" w:hAnsi="Calibri" w:cs="Calibri"/>
+          <w:sz w:val="26"/>
+          <w:szCs w:val="26"/>
+          <w:lang w:val="en-US"/>
+        </w:rPr>
+        <w:t xml:space="preserve">Merged all monthly xls files into one parquet file (file type made to handle large datasets). Total rows = </w:t>
+      </w:r>
+      <w:r>
+        <w:rPr>
+          <w:rFonts w:ascii="Calibri" w:hAnsi="Calibri" w:cs="Calibri"/>
+          <w:sz w:val="26"/>
+          <w:szCs w:val="26"/>
+        </w:rPr>
+        <w:t>1</w:t>
+      </w:r>
+      <w:r>
+        <w:rPr>
+          <w:rFonts w:ascii="Calibri" w:hAnsi="Calibri" w:cs="Calibri"/>
+          <w:sz w:val="26"/>
+          <w:szCs w:val="26"/>
+        </w:rPr>
+        <w:t>,</w:t>
+      </w:r>
+      <w:r>
+        <w:rPr>
+          <w:rFonts w:ascii="Calibri" w:hAnsi="Calibri" w:cs="Calibri"/>
+          <w:sz w:val="26"/>
+          <w:szCs w:val="26"/>
+        </w:rPr>
+        <w:t>265</w:t>
+      </w:r>
+      <w:r>
+        <w:rPr>
+          <w:rFonts w:ascii="Calibri" w:hAnsi="Calibri" w:cs="Calibri"/>
+          <w:sz w:val="26"/>
+          <w:szCs w:val="26"/>
+        </w:rPr>
+        <w:t>,</w:t>
+      </w:r>
+      <w:r>
+        <w:rPr>
+          <w:rFonts w:ascii="Calibri" w:hAnsi="Calibri" w:cs="Calibri"/>
+          <w:sz w:val="26"/>
+          <w:szCs w:val="26"/>
+        </w:rPr>
+        <w:t>726</w:t>
+      </w:r>
+      <w:r>
+        <w:rPr>
+          <w:rFonts w:ascii="Calibri" w:hAnsi="Calibri" w:cs="Calibri"/>
+          <w:sz w:val="26"/>
+          <w:szCs w:val="26"/>
+        </w:rPr>
+        <w:t>. Has exactly the same rows as all xls files combined (skipping the first metadata row in every xls file using skiprows=1)</w:t>
+      </w:r>
+      <w:r>
+        <w:rPr>
+          <w:rFonts w:ascii="Calibri" w:hAnsi="Calibri" w:cs="Calibri"/>
+          <w:sz w:val="26"/>
+          <w:szCs w:val="26"/>
+        </w:rPr>
+        <w:t xml:space="preserve">. Combined all varieties to have a bigger dataset (higher avg. accuracy as more values to train the </w:t>
+      </w:r>
+      <w:r>
+        <w:rPr>
+          <w:rFonts w:ascii="Calibri" w:hAnsi="Calibri" w:cs="Calibri"/>
+          <w:sz w:val="26"/>
+          <w:szCs w:val="26"/>
+        </w:rPr>
+        <w:lastRenderedPageBreak/>
+        <w:t>model on). Removed variety column, group column, min price column, max price column, and grade column</w:t>
+      </w:r>
+      <w:r>
+        <w:rPr>
+          <w:rFonts w:ascii="Calibri" w:hAnsi="Calibri" w:cs="Calibri"/>
+          <w:sz w:val="26"/>
+          <w:szCs w:val="26"/>
+        </w:rPr>
+        <w:t xml:space="preserve">. </w:t>
+      </w:r>
+      <w:r>
+        <w:rPr>
+          <w:rFonts w:ascii="Calibri" w:hAnsi="Calibri" w:cs="Calibri"/>
+          <w:sz w:val="26"/>
+          <w:szCs w:val="26"/>
+        </w:rPr>
+        <w:t>Removed duplicate entries (made it “distinct”)</w:t>
+      </w:r>
+    </w:p>
+    <w:p>
+      <w:pPr>
+        <w:ind w:left="60"/>
         <w:rPr>
           <w:rFonts w:ascii="Calibri" w:hAnsi="Calibri" w:cs="Calibri"/>
           <w:b/>
@@ -165,174 +257,8 @@
       </w:pPr>
       <w:r>
         <w:rPr>
-          <w:rFonts w:ascii="Calibri" w:hAnsi="Calibri" w:cs="Calibri"/>
-          <w:sz w:val="26"/>
-          <w:szCs w:val="26"/>
-          <w:lang w:val="en-US"/>
-        </w:rPr>
-        <w:t xml:space="preserve">Merged all monthly </w:t>
-      </w:r>
-      <w:proofErr w:type="spellStart"/>
-      <w:r>
-        <w:rPr>
-          <w:rFonts w:ascii="Calibri" w:hAnsi="Calibri" w:cs="Calibri"/>
-          <w:sz w:val="26"/>
-          <w:szCs w:val="26"/>
-          <w:lang w:val="en-US"/>
-        </w:rPr>
-        <w:t>xls</w:t>
-      </w:r>
-      <w:proofErr w:type="spellEnd"/>
-      <w:r>
-        <w:rPr>
-          <w:rFonts w:ascii="Calibri" w:hAnsi="Calibri" w:cs="Calibri"/>
-          <w:sz w:val="26"/>
-          <w:szCs w:val="26"/>
-          <w:lang w:val="en-US"/>
-        </w:rPr>
-        <w:t xml:space="preserve"> files into one parquet file (file type made to handle large datasets). Total rows = </w:t>
-      </w:r>
-      <w:r>
-        <w:rPr>
-          <w:rFonts w:ascii="Calibri" w:hAnsi="Calibri" w:cs="Calibri"/>
-          <w:sz w:val="26"/>
-          <w:szCs w:val="26"/>
-        </w:rPr>
-        <w:t>1</w:t>
-      </w:r>
-      <w:r>
-        <w:rPr>
-          <w:rFonts w:ascii="Calibri" w:hAnsi="Calibri" w:cs="Calibri"/>
-          <w:sz w:val="26"/>
-          <w:szCs w:val="26"/>
-        </w:rPr>
-        <w:t>,</w:t>
-      </w:r>
-      <w:r>
-        <w:rPr>
-          <w:rFonts w:ascii="Calibri" w:hAnsi="Calibri" w:cs="Calibri"/>
-          <w:sz w:val="26"/>
-          <w:szCs w:val="26"/>
-        </w:rPr>
-        <w:t>265</w:t>
-      </w:r>
-      <w:r>
-        <w:rPr>
-          <w:rFonts w:ascii="Calibri" w:hAnsi="Calibri" w:cs="Calibri"/>
-          <w:sz w:val="26"/>
-          <w:szCs w:val="26"/>
-        </w:rPr>
-        <w:t>,</w:t>
-      </w:r>
-      <w:r>
-        <w:rPr>
-          <w:rFonts w:ascii="Calibri" w:hAnsi="Calibri" w:cs="Calibri"/>
-          <w:sz w:val="26"/>
-          <w:szCs w:val="26"/>
-        </w:rPr>
-        <w:t>726</w:t>
-      </w:r>
-      <w:r>
-        <w:rPr>
-          <w:rFonts w:ascii="Calibri" w:hAnsi="Calibri" w:cs="Calibri"/>
-          <w:sz w:val="26"/>
-          <w:szCs w:val="26"/>
-        </w:rPr>
-        <w:t xml:space="preserve">. Has exactly the same rows as all </w:t>
-      </w:r>
-      <w:proofErr w:type="spellStart"/>
-      <w:r>
-        <w:rPr>
-          <w:rFonts w:ascii="Calibri" w:hAnsi="Calibri" w:cs="Calibri"/>
-          <w:sz w:val="26"/>
-          <w:szCs w:val="26"/>
-        </w:rPr>
-        <w:t>xls</w:t>
-      </w:r>
-      <w:proofErr w:type="spellEnd"/>
-      <w:r>
-        <w:rPr>
-          <w:rFonts w:ascii="Calibri" w:hAnsi="Calibri" w:cs="Calibri"/>
-          <w:sz w:val="26"/>
-          <w:szCs w:val="26"/>
-        </w:rPr>
-        <w:t xml:space="preserve"> files combined (skipping the first metadata row in every </w:t>
-      </w:r>
-      <w:proofErr w:type="spellStart"/>
-      <w:r>
-        <w:rPr>
-          <w:rFonts w:ascii="Calibri" w:hAnsi="Calibri" w:cs="Calibri"/>
-          <w:sz w:val="26"/>
-          <w:szCs w:val="26"/>
-        </w:rPr>
-        <w:t>xls</w:t>
-      </w:r>
-      <w:proofErr w:type="spellEnd"/>
-      <w:r>
-        <w:rPr>
-          <w:rFonts w:ascii="Calibri" w:hAnsi="Calibri" w:cs="Calibri"/>
-          <w:sz w:val="26"/>
-          <w:szCs w:val="26"/>
-        </w:rPr>
-        <w:t xml:space="preserve"> file using </w:t>
-      </w:r>
-      <w:proofErr w:type="spellStart"/>
-      <w:r>
-        <w:rPr>
-          <w:rFonts w:ascii="Calibri" w:hAnsi="Calibri" w:cs="Calibri"/>
-          <w:sz w:val="26"/>
-          <w:szCs w:val="26"/>
-        </w:rPr>
-        <w:t>skiprows</w:t>
-      </w:r>
-      <w:proofErr w:type="spellEnd"/>
-      <w:r>
-        <w:rPr>
-          <w:rFonts w:ascii="Calibri" w:hAnsi="Calibri" w:cs="Calibri"/>
-          <w:sz w:val="26"/>
-          <w:szCs w:val="26"/>
-        </w:rPr>
-        <w:t>=1)</w:t>
-      </w:r>
-      <w:r>
-        <w:rPr>
-          <w:rFonts w:ascii="Calibri" w:hAnsi="Calibri" w:cs="Calibri"/>
-          <w:sz w:val="26"/>
-          <w:szCs w:val="26"/>
-        </w:rPr>
-        <w:t xml:space="preserve">. Combined all varieties to have a bigger dataset (higher avg. accuracy as more </w:t>
-      </w:r>
-      <w:r>
-        <w:rPr>
-          <w:rFonts w:ascii="Calibri" w:hAnsi="Calibri" w:cs="Calibri"/>
-          <w:sz w:val="26"/>
-          <w:szCs w:val="26"/>
-        </w:rPr>
-        <w:lastRenderedPageBreak/>
-        <w:t>values to train the model on). Removed variety column, group column, min price column, max price column, and grade column</w:t>
-      </w:r>
-      <w:r>
-        <w:rPr>
-          <w:rFonts w:ascii="Calibri" w:hAnsi="Calibri" w:cs="Calibri"/>
-          <w:sz w:val="26"/>
-          <w:szCs w:val="26"/>
-        </w:rPr>
-        <w:t xml:space="preserve">. </w:t>
-      </w:r>
-    </w:p>
-    <w:p>
-      <w:pPr>
-        <w:ind w:left="60"/>
-        <w:rPr>
-          <w:rFonts w:ascii="Calibri" w:hAnsi="Calibri" w:cs="Calibri"/>
-          <w:b/>
-          <w:bCs/>
-          <w:sz w:val="26"/>
-          <w:szCs w:val="26"/>
-          <w:lang w:val="en-US"/>
-        </w:rPr>
-      </w:pPr>
-      <w:r>
+          <w:noProof/>
+        </w:rPr>
         <w:drawing>
           <wp:inline distT="0" distB="0" distL="0" distR="0" wp14:anchorId="4E2B3829" wp14:editId="6B164A38">
             <wp:extent cx="5439534" cy="5458587"/>
@@ -391,6 +317,9 @@
         <w:t xml:space="preserve"> </w:t>
       </w:r>
       <w:r>
+        <w:rPr>
+          <w:noProof/>
+        </w:rPr>
         <w:drawing>
           <wp:inline distT="0" distB="0" distL="0" distR="0" wp14:anchorId="69B5DFA7" wp14:editId="0151EE3A">
             <wp:extent cx="5210902" cy="5439534"/>
@@ -442,29 +371,6 @@
     </w:p>
     <w:p>
       <w:pPr>
-        <w:rPr>
-          <w:rFonts w:ascii="Calibri" w:hAnsi="Calibri" w:cs="Calibri"/>
-          <w:b/>
-          <w:bCs/>
-          <w:sz w:val="26"/>
-          <w:szCs w:val="26"/>
-          <w:lang w:val="en-US"/>
-        </w:rPr>
-      </w:pPr>
-      <w:r>
-        <w:rPr>
-          <w:rFonts w:ascii="Calibri" w:hAnsi="Calibri" w:cs="Calibri"/>
-          <w:b/>
-          <w:bCs/>
-          <w:sz w:val="26"/>
-          <w:szCs w:val="26"/>
-          <w:lang w:val="en-US"/>
-        </w:rPr>
-        <w:t xml:space="preserve">  </w:t>
-      </w:r>
-    </w:p>
-    <w:p>
-      <w:pPr>
         <w:pStyle w:val="ListParagraph"/>
         <w:numPr>
           <w:ilvl w:val="0"/>
@@ -484,27 +390,1035 @@
           <w:rFonts w:ascii="Calibri" w:hAnsi="Calibri" w:cs="Calibri"/>
           <w:sz w:val="26"/>
           <w:szCs w:val="26"/>
-          <w:lang w:val="en-US"/>
-        </w:rPr>
-        <w:t>Added rows so that the parquet file has rows for every mandi (1629 mandis) for every day (2557 days)</w:t>
-      </w:r>
-      <w:r>
-        <w:rPr>
-          <w:rFonts w:ascii="Calibri" w:hAnsi="Calibri" w:cs="Calibri"/>
-          <w:sz w:val="26"/>
-          <w:szCs w:val="26"/>
-          <w:lang w:val="en-US"/>
-        </w:rPr>
-        <w:t xml:space="preserve"> (reindexing)</w:t>
-      </w:r>
-      <w:r>
-        <w:rPr>
-          <w:rFonts w:ascii="Calibri" w:hAnsi="Calibri" w:cs="Calibri"/>
-          <w:sz w:val="26"/>
-          <w:szCs w:val="26"/>
-          <w:lang w:val="en-US"/>
-        </w:rPr>
-        <w:t xml:space="preserve"> to calculate % missing values, sorted by date, then mandi, then district, then state</w:t>
+        </w:rPr>
+        <w:t>For every mandi ONLY, if missing dates, ffill entries by 7 days max, bfill entries by 2 days max (made it “continuous”)</w:t>
+      </w:r>
+    </w:p>
+    <w:p>
+      <w:pPr>
+        <w:pStyle w:val="ListParagraph"/>
+        <w:numPr>
+          <w:ilvl w:val="1"/>
+          <w:numId w:val="3"/>
+        </w:numPr>
+        <w:rPr>
+          <w:rFonts w:ascii="Calibri" w:hAnsi="Calibri" w:cs="Calibri"/>
+          <w:b/>
+          <w:bCs/>
+          <w:sz w:val="26"/>
+          <w:szCs w:val="26"/>
+          <w:lang w:val="en-US"/>
+        </w:rPr>
+      </w:pPr>
+      <w:r>
+        <w:rPr>
+          <w:rFonts w:ascii="Calibri" w:hAnsi="Calibri" w:cs="Calibri"/>
+          <w:sz w:val="26"/>
+          <w:szCs w:val="26"/>
+        </w:rPr>
+        <w:t xml:space="preserve">I used forward fill and backward fill as a simple baseline to deal with the missing values. I </w:t>
+      </w:r>
+      <w:r>
+        <w:rPr>
+          <w:rFonts w:ascii="Calibri" w:hAnsi="Calibri" w:cs="Calibri"/>
+          <w:sz w:val="26"/>
+          <w:szCs w:val="26"/>
+        </w:rPr>
+        <w:t>kept</w:t>
+      </w:r>
+      <w:r>
+        <w:rPr>
+          <w:rFonts w:ascii="Calibri" w:hAnsi="Calibri" w:cs="Calibri"/>
+          <w:sz w:val="26"/>
+          <w:szCs w:val="26"/>
+        </w:rPr>
+        <w:t xml:space="preserve"> forward fill at </w:t>
+      </w:r>
+      <w:r>
+        <w:rPr>
+          <w:rFonts w:ascii="Calibri" w:hAnsi="Calibri" w:cs="Calibri"/>
+          <w:sz w:val="26"/>
+          <w:szCs w:val="26"/>
+        </w:rPr>
+        <w:t xml:space="preserve">max </w:t>
+      </w:r>
+      <w:r>
+        <w:rPr>
+          <w:rFonts w:ascii="Calibri" w:hAnsi="Calibri" w:cs="Calibri"/>
+          <w:sz w:val="26"/>
+          <w:szCs w:val="26"/>
+        </w:rPr>
+        <w:t>7 days because these are daily mandi prices and short gaps usually come from reporting or trading gaps</w:t>
+      </w:r>
+      <w:r>
+        <w:rPr>
+          <w:rFonts w:ascii="Calibri" w:hAnsi="Calibri" w:cs="Calibri"/>
+          <w:sz w:val="26"/>
+          <w:szCs w:val="26"/>
+        </w:rPr>
+        <w:t xml:space="preserve"> instead of </w:t>
+      </w:r>
+      <w:r>
+        <w:rPr>
+          <w:rFonts w:ascii="Calibri" w:hAnsi="Calibri" w:cs="Calibri"/>
+          <w:sz w:val="26"/>
+          <w:szCs w:val="26"/>
+        </w:rPr>
+        <w:t>real price changes. I kept backward fill very small at 2 days because it uses future information and I didn’t want to introduce</w:t>
+      </w:r>
+      <w:r>
+        <w:rPr>
+          <w:rFonts w:ascii="Calibri" w:hAnsi="Calibri" w:cs="Calibri"/>
+          <w:sz w:val="26"/>
+          <w:szCs w:val="26"/>
+        </w:rPr>
+        <w:t xml:space="preserve"> a</w:t>
+      </w:r>
+      <w:r>
+        <w:rPr>
+          <w:rFonts w:ascii="Calibri" w:hAnsi="Calibri" w:cs="Calibri"/>
+          <w:sz w:val="26"/>
+          <w:szCs w:val="26"/>
+        </w:rPr>
+        <w:t xml:space="preserve"> look-ahead bias</w:t>
+      </w:r>
+    </w:p>
+    <w:p>
+      <w:pPr>
+        <w:pStyle w:val="ListParagraph"/>
+        <w:numPr>
+          <w:ilvl w:val="0"/>
+          <w:numId w:val="3"/>
+        </w:numPr>
+        <w:rPr>
+          <w:rFonts w:ascii="Calibri" w:hAnsi="Calibri" w:cs="Calibri"/>
+          <w:b/>
+          <w:bCs/>
+          <w:sz w:val="26"/>
+          <w:szCs w:val="26"/>
+          <w:lang w:val="en-US"/>
+        </w:rPr>
+      </w:pPr>
+      <w:r>
+        <w:rPr>
+          <w:rFonts w:ascii="Calibri" w:hAnsi="Calibri" w:cs="Calibri"/>
+          <w:sz w:val="26"/>
+          <w:szCs w:val="26"/>
+        </w:rPr>
+        <w:t xml:space="preserve">Also </w:t>
+      </w:r>
+      <w:r>
+        <w:rPr>
+          <w:rFonts w:ascii="Calibri" w:hAnsi="Calibri" w:cs="Calibri"/>
+          <w:sz w:val="26"/>
+          <w:szCs w:val="26"/>
+          <w:lang w:val="en-US"/>
+        </w:rPr>
+        <w:t>a</w:t>
+      </w:r>
+      <w:r>
+        <w:rPr>
+          <w:rFonts w:ascii="Calibri" w:hAnsi="Calibri" w:cs="Calibri"/>
+          <w:sz w:val="26"/>
+          <w:szCs w:val="26"/>
+          <w:lang w:val="en-US"/>
+        </w:rPr>
+        <w:t>dded rows so that the parquet file has rows for every mandi (1629 mandis) for every day (2557 days) (reindexing) to calculate % missing values, sorted by date, then mandi, then district, then state</w:t>
+      </w:r>
+      <w:r>
+        <w:rPr>
+          <w:rFonts w:ascii="Calibri" w:hAnsi="Calibri" w:cs="Calibri"/>
+          <w:sz w:val="26"/>
+          <w:szCs w:val="26"/>
+          <w:lang w:val="en-US"/>
+        </w:rPr>
+        <w:t>. Also added a price_missing_flag and quantity_missing_flag to conveniently tell when the price or quantity for the row was missing</w:t>
+      </w:r>
+    </w:p>
+    <w:p>
+      <w:pPr>
+        <w:ind w:left="60" w:right="-567"/>
+        <w:rPr>
+          <w:rFonts w:ascii="Calibri" w:hAnsi="Calibri" w:cs="Calibri"/>
+          <w:sz w:val="26"/>
+          <w:szCs w:val="26"/>
+        </w:rPr>
+      </w:pPr>
+      <w:r>
+        <w:lastRenderedPageBreak/>
+        <w:drawing>
+          <wp:inline distT="0" distB="0" distL="0" distR="0" wp14:anchorId="6A5C48C7" wp14:editId="23F90E06">
+            <wp:extent cx="5731510" cy="5555615"/>
+            <wp:effectExtent l="0" t="0" r="2540" b="6985"/>
+            <wp:docPr id="1589218921" name="Picture 1"/>
+            <wp:cNvGraphicFramePr>
+              <a:graphicFrameLocks xmlns:a="http://schemas.openxmlformats.org/drawingml/2006/main" noChangeAspect="1"/>
+            </wp:cNvGraphicFramePr>
+            <a:graphic xmlns:a="http://schemas.openxmlformats.org/drawingml/2006/main">
+              <a:graphicData uri="http://schemas.openxmlformats.org/drawingml/2006/picture">
+                <pic:pic xmlns:pic="http://schemas.openxmlformats.org/drawingml/2006/picture">
+                  <pic:nvPicPr>
+                    <pic:cNvPr id="1589218921" name=""/>
+                    <pic:cNvPicPr/>
+                  </pic:nvPicPr>
+                  <pic:blipFill>
+                    <a:blip r:embed="rId8"/>
+                    <a:stretch>
+                      <a:fillRect/>
+                    </a:stretch>
+                  </pic:blipFill>
+                  <pic:spPr>
+                    <a:xfrm>
+                      <a:off x="0" y="0"/>
+                      <a:ext cx="5731510" cy="5555615"/>
+                    </a:xfrm>
+                    <a:prstGeom prst="rect">
+                      <a:avLst/>
+                    </a:prstGeom>
+                  </pic:spPr>
+                </pic:pic>
+              </a:graphicData>
+            </a:graphic>
+          </wp:inline>
+        </w:drawing>
+      </w:r>
+    </w:p>
+    <w:p>
+      <w:pPr>
+        <w:ind w:right="-567"/>
+        <w:rPr>
+          <w:rFonts w:ascii="Calibri" w:hAnsi="Calibri" w:cs="Calibri"/>
+          <w:sz w:val="26"/>
+          <w:szCs w:val="26"/>
+        </w:rPr>
+      </w:pPr>
+      <w:r>
+        <w:lastRenderedPageBreak/>
+        <w:drawing>
+          <wp:inline distT="0" distB="0" distL="0" distR="0" wp14:anchorId="12BD580F" wp14:editId="04E7FDE3">
+            <wp:extent cx="5572903" cy="5677692"/>
+            <wp:effectExtent l="0" t="0" r="8890" b="0"/>
+            <wp:docPr id="1671260571" name="Picture 1"/>
+            <wp:cNvGraphicFramePr>
+              <a:graphicFrameLocks xmlns:a="http://schemas.openxmlformats.org/drawingml/2006/main" noChangeAspect="1"/>
+            </wp:cNvGraphicFramePr>
+            <a:graphic xmlns:a="http://schemas.openxmlformats.org/drawingml/2006/main">
+              <a:graphicData uri="http://schemas.openxmlformats.org/drawingml/2006/picture">
+                <pic:pic xmlns:pic="http://schemas.openxmlformats.org/drawingml/2006/picture">
+                  <pic:nvPicPr>
+                    <pic:cNvPr id="1671260571" name=""/>
+                    <pic:cNvPicPr/>
+                  </pic:nvPicPr>
+                  <pic:blipFill>
+                    <a:blip r:embed="rId9"/>
+                    <a:stretch>
+                      <a:fillRect/>
+                    </a:stretch>
+                  </pic:blipFill>
+                  <pic:spPr>
+                    <a:xfrm>
+                      <a:off x="0" y="0"/>
+                      <a:ext cx="5572903" cy="5677692"/>
+                    </a:xfrm>
+                    <a:prstGeom prst="rect">
+                      <a:avLst/>
+                    </a:prstGeom>
+                  </pic:spPr>
+                </pic:pic>
+              </a:graphicData>
+            </a:graphic>
+          </wp:inline>
+        </w:drawing>
+      </w:r>
+    </w:p>
+    <w:p>
+      <w:pPr>
+        <w:ind w:right="-567"/>
+        <w:rPr>
+          <w:rFonts w:ascii="Calibri" w:hAnsi="Calibri" w:cs="Calibri"/>
+          <w:sz w:val="26"/>
+          <w:szCs w:val="26"/>
+        </w:rPr>
+      </w:pPr>
+      <w:r>
+        <w:lastRenderedPageBreak/>
+        <w:drawing>
+          <wp:inline distT="0" distB="0" distL="0" distR="0" wp14:anchorId="4299BA65" wp14:editId="1E9092A7">
+            <wp:extent cx="5439534" cy="5687219"/>
+            <wp:effectExtent l="0" t="0" r="8890" b="8890"/>
+            <wp:docPr id="1866930754" name="Picture 1"/>
+            <wp:cNvGraphicFramePr>
+              <a:graphicFrameLocks xmlns:a="http://schemas.openxmlformats.org/drawingml/2006/main" noChangeAspect="1"/>
+            </wp:cNvGraphicFramePr>
+            <a:graphic xmlns:a="http://schemas.openxmlformats.org/drawingml/2006/main">
+              <a:graphicData uri="http://schemas.openxmlformats.org/drawingml/2006/picture">
+                <pic:pic xmlns:pic="http://schemas.openxmlformats.org/drawingml/2006/picture">
+                  <pic:nvPicPr>
+                    <pic:cNvPr id="1866930754" name=""/>
+                    <pic:cNvPicPr/>
+                  </pic:nvPicPr>
+                  <pic:blipFill>
+                    <a:blip r:embed="rId10"/>
+                    <a:stretch>
+                      <a:fillRect/>
+                    </a:stretch>
+                  </pic:blipFill>
+                  <pic:spPr>
+                    <a:xfrm>
+                      <a:off x="0" y="0"/>
+                      <a:ext cx="5439534" cy="5687219"/>
+                    </a:xfrm>
+                    <a:prstGeom prst="rect">
+                      <a:avLst/>
+                    </a:prstGeom>
+                  </pic:spPr>
+                </pic:pic>
+              </a:graphicData>
+            </a:graphic>
+          </wp:inline>
+        </w:drawing>
+      </w:r>
+    </w:p>
+    <w:p>
+      <w:pPr>
+        <w:pStyle w:val="ListParagraph"/>
+        <w:ind w:left="420"/>
+        <w:rPr>
+          <w:rFonts w:ascii="Calibri" w:hAnsi="Calibri" w:cs="Calibri"/>
+          <w:b/>
+          <w:bCs/>
+          <w:sz w:val="26"/>
+          <w:szCs w:val="26"/>
+          <w:lang w:val="en-US"/>
+        </w:rPr>
+      </w:pPr>
+    </w:p>
+    <w:p>
+      <w:pPr>
+        <w:rPr>
+          <w:rFonts w:ascii="Calibri" w:hAnsi="Calibri" w:cs="Calibri"/>
+          <w:b/>
+          <w:bCs/>
+          <w:sz w:val="26"/>
+          <w:szCs w:val="26"/>
+          <w:lang w:val="en-US"/>
+        </w:rPr>
+      </w:pPr>
+      <w:r>
+        <w:rPr>
+          <w:rFonts w:ascii="Calibri" w:hAnsi="Calibri" w:cs="Calibri"/>
+          <w:b/>
+          <w:bCs/>
+          <w:sz w:val="26"/>
+          <w:szCs w:val="26"/>
+          <w:lang w:val="en-US"/>
+        </w:rPr>
+        <w:t>National</w:t>
+      </w:r>
+      <w:r>
+        <w:rPr>
+          <w:rFonts w:ascii="Calibri" w:hAnsi="Calibri" w:cs="Calibri"/>
+          <w:b/>
+          <w:bCs/>
+          <w:sz w:val="26"/>
+          <w:szCs w:val="26"/>
+          <w:lang w:val="en-US"/>
+        </w:rPr>
+        <w:t xml:space="preserve"> </w:t>
+      </w:r>
+      <w:r>
+        <w:rPr>
+          <w:rFonts w:ascii="Calibri" w:hAnsi="Calibri" w:cs="Calibri"/>
+          <w:b/>
+          <w:bCs/>
+          <w:sz w:val="26"/>
+          <w:szCs w:val="26"/>
+          <w:lang w:val="en-US"/>
+        </w:rPr>
+        <w:t xml:space="preserve">daily </w:t>
+      </w:r>
+      <w:r>
+        <w:rPr>
+          <w:rFonts w:ascii="Calibri" w:hAnsi="Calibri" w:cs="Calibri"/>
+          <w:b/>
+          <w:bCs/>
+          <w:sz w:val="26"/>
+          <w:szCs w:val="26"/>
+          <w:lang w:val="en-US"/>
+        </w:rPr>
+        <w:t>price</w:t>
+      </w:r>
+      <w:r>
+        <w:rPr>
+          <w:rFonts w:ascii="Calibri" w:hAnsi="Calibri" w:cs="Calibri"/>
+          <w:b/>
+          <w:bCs/>
+          <w:sz w:val="26"/>
+          <w:szCs w:val="26"/>
+          <w:lang w:val="en-US"/>
+        </w:rPr>
+        <w:t xml:space="preserve"> dataset</w:t>
+      </w:r>
+    </w:p>
+    <w:p>
+      <w:pPr>
+        <w:pStyle w:val="ListParagraph"/>
+        <w:numPr>
+          <w:ilvl w:val="0"/>
+          <w:numId w:val="3"/>
+        </w:numPr>
+        <w:ind w:left="360" w:right="-1134"/>
+        <w:rPr>
+          <w:rFonts w:ascii="Calibri" w:hAnsi="Calibri" w:cs="Calibri"/>
+          <w:sz w:val="26"/>
+          <w:szCs w:val="26"/>
+        </w:rPr>
+      </w:pPr>
+      <w:r>
+        <w:rPr>
+          <w:rFonts w:ascii="Calibri" w:hAnsi="Calibri" w:cs="Calibri"/>
+          <w:sz w:val="26"/>
+          <w:szCs w:val="26"/>
+          <w:lang w:val="en-US"/>
+        </w:rPr>
+        <w:t xml:space="preserve">For a day price, national price index was calculated as </w:t>
+      </w:r>
+      <w:r>
+        <w:rPr>
+          <w:rFonts w:ascii="Calibri" w:hAnsi="Calibri" w:cs="Calibri"/>
+          <w:sz w:val="26"/>
+          <w:szCs w:val="26"/>
+        </w:rPr>
+        <w:t>Σ(price_i × arrival_i)</w:t>
+      </w:r>
+      <w:r>
+        <w:rPr>
+          <w:rFonts w:ascii="Calibri" w:hAnsi="Calibri" w:cs="Calibri"/>
+          <w:sz w:val="26"/>
+          <w:szCs w:val="26"/>
+        </w:rPr>
+        <w:t xml:space="preserve"> </w:t>
+      </w:r>
+      <w:r>
+        <w:rPr>
+          <w:rFonts w:ascii="Calibri" w:hAnsi="Calibri" w:cs="Calibri"/>
+          <w:sz w:val="26"/>
+          <w:szCs w:val="26"/>
+        </w:rPr>
+        <w:t>/</w:t>
+      </w:r>
+      <w:r>
+        <w:rPr>
+          <w:rFonts w:ascii="Calibri" w:hAnsi="Calibri" w:cs="Calibri"/>
+          <w:sz w:val="26"/>
+          <w:szCs w:val="26"/>
+        </w:rPr>
+        <w:t xml:space="preserve"> </w:t>
+      </w:r>
+      <w:r>
+        <w:rPr>
+          <w:rFonts w:ascii="Calibri" w:hAnsi="Calibri" w:cs="Calibri"/>
+          <w:sz w:val="26"/>
+          <w:szCs w:val="26"/>
+        </w:rPr>
+        <w:t>Σ(arrival_i)</w:t>
+      </w:r>
+    </w:p>
+    <w:p>
+      <w:pPr>
+        <w:rPr>
+          <w:rFonts w:ascii="Calibri" w:hAnsi="Calibri" w:cs="Calibri"/>
+          <w:sz w:val="26"/>
+          <w:szCs w:val="26"/>
+          <w:lang w:val="en-US"/>
+        </w:rPr>
+      </w:pPr>
+      <w:r>
+        <w:rPr>
+          <w:lang w:val="en-US"/>
+        </w:rPr>
+        <w:lastRenderedPageBreak/>
+        <w:drawing>
+          <wp:inline distT="0" distB="0" distL="0" distR="0" wp14:anchorId="77C26096" wp14:editId="77004E67">
+            <wp:extent cx="5096586" cy="4887007"/>
+            <wp:effectExtent l="0" t="0" r="8890" b="8890"/>
+            <wp:docPr id="1825953747" name="Picture 1"/>
+            <wp:cNvGraphicFramePr>
+              <a:graphicFrameLocks xmlns:a="http://schemas.openxmlformats.org/drawingml/2006/main" noChangeAspect="1"/>
+            </wp:cNvGraphicFramePr>
+            <a:graphic xmlns:a="http://schemas.openxmlformats.org/drawingml/2006/main">
+              <a:graphicData uri="http://schemas.openxmlformats.org/drawingml/2006/picture">
+                <pic:pic xmlns:pic="http://schemas.openxmlformats.org/drawingml/2006/picture">
+                  <pic:nvPicPr>
+                    <pic:cNvPr id="1825953747" name=""/>
+                    <pic:cNvPicPr/>
+                  </pic:nvPicPr>
+                  <pic:blipFill>
+                    <a:blip r:embed="rId11"/>
+                    <a:stretch>
+                      <a:fillRect/>
+                    </a:stretch>
+                  </pic:blipFill>
+                  <pic:spPr>
+                    <a:xfrm>
+                      <a:off x="0" y="0"/>
+                      <a:ext cx="5096586" cy="4887007"/>
+                    </a:xfrm>
+                    <a:prstGeom prst="rect">
+                      <a:avLst/>
+                    </a:prstGeom>
+                  </pic:spPr>
+                </pic:pic>
+              </a:graphicData>
+            </a:graphic>
+          </wp:inline>
+        </w:drawing>
+      </w:r>
+    </w:p>
+    <w:p>
+      <w:pPr>
+        <w:rPr>
+          <w:rFonts w:ascii="Calibri" w:hAnsi="Calibri" w:cs="Calibri"/>
+          <w:sz w:val="26"/>
+          <w:szCs w:val="26"/>
+          <w:lang w:val="en-US"/>
+        </w:rPr>
+      </w:pPr>
+    </w:p>
+    <w:p>
+      <w:pPr>
+        <w:rPr>
+          <w:rFonts w:ascii="Calibri" w:hAnsi="Calibri" w:cs="Calibri"/>
+          <w:sz w:val="26"/>
+          <w:szCs w:val="26"/>
+          <w:lang w:val="en-US"/>
+        </w:rPr>
+      </w:pPr>
+    </w:p>
+    <w:p>
+      <w:pPr>
+        <w:rPr>
+          <w:rFonts w:ascii="Calibri" w:hAnsi="Calibri" w:cs="Calibri"/>
+          <w:b/>
+          <w:bCs/>
+          <w:sz w:val="26"/>
+          <w:szCs w:val="26"/>
+          <w:lang w:val="en-US"/>
+        </w:rPr>
+      </w:pPr>
+      <w:r>
+        <w:rPr>
+          <w:rFonts w:ascii="Calibri" w:hAnsi="Calibri" w:cs="Calibri"/>
+          <w:b/>
+          <w:bCs/>
+          <w:sz w:val="26"/>
+          <w:szCs w:val="26"/>
+          <w:lang w:val="en-US"/>
+        </w:rPr>
+        <w:t>Latitude longitude mandi coordinates</w:t>
+      </w:r>
+    </w:p>
+    <w:p>
+      <w:pPr>
+        <w:pStyle w:val="ListParagraph"/>
+        <w:numPr>
+          <w:ilvl w:val="0"/>
+          <w:numId w:val="3"/>
+        </w:numPr>
+        <w:rPr>
+          <w:rFonts w:ascii="Calibri" w:hAnsi="Calibri" w:cs="Calibri"/>
+          <w:sz w:val="26"/>
+          <w:szCs w:val="26"/>
+          <w:lang w:val="en-US"/>
+        </w:rPr>
+      </w:pPr>
+      <w:r>
+        <w:rPr>
+          <w:rFonts w:ascii="Calibri" w:hAnsi="Calibri" w:cs="Calibri"/>
+          <w:sz w:val="26"/>
+          <w:szCs w:val="26"/>
+          <w:lang w:val="en-US"/>
+        </w:rPr>
+        <w:t>Used the geopy library to communicate with Nominatim to find the coordinates of the mandis. Nominatim is the industry standard for finding coordinates as mentioned in the following papers</w:t>
+      </w:r>
+    </w:p>
+    <w:p>
+      <w:pPr>
+        <w:pStyle w:val="ListParagraph"/>
+        <w:numPr>
+          <w:ilvl w:val="1"/>
+          <w:numId w:val="3"/>
+        </w:numPr>
+        <w:rPr>
+          <w:rFonts w:ascii="Calibri" w:hAnsi="Calibri" w:cs="Calibri"/>
+          <w:sz w:val="26"/>
+          <w:szCs w:val="26"/>
+          <w:lang w:val="en-US"/>
+        </w:rPr>
+      </w:pPr>
+      <w:r>
+        <w:rPr>
+          <w:rFonts w:ascii="Calibri" w:hAnsi="Calibri" w:cs="Calibri"/>
+          <w:b/>
+          <w:bCs/>
+          <w:sz w:val="26"/>
+          <w:szCs w:val="26"/>
+        </w:rPr>
+        <w:t>Harris et al. (2020) / bench4gis</w:t>
+      </w:r>
+      <w:r>
+        <w:rPr>
+          <w:rFonts w:ascii="Calibri" w:hAnsi="Calibri" w:cs="Calibri"/>
+          <w:sz w:val="26"/>
+          <w:szCs w:val="26"/>
+        </w:rPr>
+        <w:t xml:space="preserve"> — Nominatim in Open-Source Geocoder Benchmarks</w:t>
+      </w:r>
+    </w:p>
+    <w:p>
+      <w:pPr>
+        <w:pStyle w:val="ListParagraph"/>
+        <w:numPr>
+          <w:ilvl w:val="1"/>
+          <w:numId w:val="3"/>
+        </w:numPr>
+        <w:rPr>
+          <w:rFonts w:ascii="Calibri" w:hAnsi="Calibri" w:cs="Calibri"/>
+          <w:sz w:val="26"/>
+          <w:szCs w:val="26"/>
+          <w:lang w:val="en-US"/>
+        </w:rPr>
+      </w:pPr>
+      <w:r>
+        <w:rPr>
+          <w:rFonts w:ascii="Calibri" w:hAnsi="Calibri" w:cs="Calibri"/>
+          <w:b/>
+          <w:bCs/>
+          <w:sz w:val="26"/>
+          <w:szCs w:val="26"/>
+        </w:rPr>
+        <w:t>Clemens (2015)</w:t>
+      </w:r>
+      <w:r>
+        <w:rPr>
+          <w:rFonts w:ascii="Calibri" w:hAnsi="Calibri" w:cs="Calibri"/>
+          <w:sz w:val="26"/>
+          <w:szCs w:val="26"/>
+        </w:rPr>
+        <w:t xml:space="preserve"> — Nominatim as an Open-Source Geocoding Engine</w:t>
+      </w:r>
+    </w:p>
+    <w:p>
+      <w:pPr>
+        <w:rPr>
+          <w:rFonts w:ascii="Calibri" w:hAnsi="Calibri" w:cs="Calibri"/>
+          <w:sz w:val="26"/>
+          <w:szCs w:val="26"/>
+          <w:lang w:val="en-US"/>
+        </w:rPr>
+      </w:pPr>
+      <w:r>
+        <w:rPr>
+          <w:lang w:val="en-US"/>
+        </w:rPr>
+        <w:lastRenderedPageBreak/>
+        <w:drawing>
+          <wp:inline distT="0" distB="0" distL="0" distR="0" wp14:anchorId="4865CD2B" wp14:editId="047CD3AD">
+            <wp:extent cx="5391902" cy="7535327"/>
+            <wp:effectExtent l="0" t="0" r="0" b="8890"/>
+            <wp:docPr id="610583112" name="Picture 1"/>
+            <wp:cNvGraphicFramePr>
+              <a:graphicFrameLocks xmlns:a="http://schemas.openxmlformats.org/drawingml/2006/main" noChangeAspect="1"/>
+            </wp:cNvGraphicFramePr>
+            <a:graphic xmlns:a="http://schemas.openxmlformats.org/drawingml/2006/main">
+              <a:graphicData uri="http://schemas.openxmlformats.org/drawingml/2006/picture">
+                <pic:pic xmlns:pic="http://schemas.openxmlformats.org/drawingml/2006/picture">
+                  <pic:nvPicPr>
+                    <pic:cNvPr id="610583112" name=""/>
+                    <pic:cNvPicPr/>
+                  </pic:nvPicPr>
+                  <pic:blipFill>
+                    <a:blip r:embed="rId12"/>
+                    <a:stretch>
+                      <a:fillRect/>
+                    </a:stretch>
+                  </pic:blipFill>
+                  <pic:spPr>
+                    <a:xfrm>
+                      <a:off x="0" y="0"/>
+                      <a:ext cx="5391902" cy="7535327"/>
+                    </a:xfrm>
+                    <a:prstGeom prst="rect">
+                      <a:avLst/>
+                    </a:prstGeom>
+                  </pic:spPr>
+                </pic:pic>
+              </a:graphicData>
+            </a:graphic>
+          </wp:inline>
+        </w:drawing>
+      </w:r>
+    </w:p>
+    <w:p>
+      <w:pPr>
+        <w:rPr>
+          <w:rFonts w:ascii="Calibri" w:hAnsi="Calibri" w:cs="Calibri"/>
+          <w:sz w:val="26"/>
+          <w:szCs w:val="26"/>
+          <w:lang w:val="en-US"/>
+        </w:rPr>
+      </w:pPr>
+    </w:p>
+    <w:p>
+      <w:pPr>
+        <w:rPr>
+          <w:rFonts w:ascii="Calibri" w:hAnsi="Calibri" w:cs="Calibri"/>
+          <w:sz w:val="26"/>
+          <w:szCs w:val="26"/>
+          <w:lang w:val="en-US"/>
+        </w:rPr>
+      </w:pPr>
+    </w:p>
+    <w:p>
+      <w:pPr>
+        <w:rPr>
+          <w:rFonts w:ascii="Calibri" w:hAnsi="Calibri" w:cs="Calibri"/>
+          <w:b/>
+          <w:bCs/>
+          <w:sz w:val="26"/>
+          <w:szCs w:val="26"/>
+          <w:lang w:val="en-US"/>
+        </w:rPr>
+      </w:pPr>
+      <w:r>
+        <w:rPr>
+          <w:rFonts w:ascii="Calibri" w:hAnsi="Calibri" w:cs="Calibri"/>
+          <w:b/>
+          <w:bCs/>
+          <w:sz w:val="26"/>
+          <w:szCs w:val="26"/>
+          <w:lang w:val="en-US"/>
+        </w:rPr>
+        <w:t>Haversine mandi relationship</w:t>
+      </w:r>
+    </w:p>
+    <w:p>
+      <w:pPr>
+        <w:pStyle w:val="ListParagraph"/>
+        <w:numPr>
+          <w:ilvl w:val="0"/>
+          <w:numId w:val="3"/>
+        </w:numPr>
+        <w:rPr>
+          <w:rFonts w:ascii="Calibri" w:hAnsi="Calibri" w:cs="Calibri"/>
+          <w:sz w:val="26"/>
+          <w:szCs w:val="26"/>
+          <w:lang w:val="en-US"/>
+        </w:rPr>
+      </w:pPr>
+      <w:r>
+        <w:rPr>
+          <w:rFonts w:ascii="Calibri" w:hAnsi="Calibri" w:cs="Calibri"/>
+          <w:sz w:val="26"/>
+          <w:szCs w:val="26"/>
+          <w:lang w:val="en-US"/>
+        </w:rPr>
+        <w:lastRenderedPageBreak/>
+        <w:t>Calculated inter-mandi distances using Haversine distance (distance between 2 objects on the surface of a sphere)</w:t>
+      </w:r>
+    </w:p>
+    <w:p>
+      <w:pPr>
+        <w:ind w:left="60"/>
+        <w:rPr>
+          <w:rFonts w:ascii="Calibri" w:hAnsi="Calibri" w:cs="Calibri"/>
+          <w:sz w:val="26"/>
+          <w:szCs w:val="26"/>
+          <w:lang w:val="en-US"/>
+        </w:rPr>
+      </w:pPr>
+      <w:r>
+        <w:rPr>
+          <w:lang w:val="en-US"/>
+        </w:rPr>
+        <w:drawing>
+          <wp:inline distT="0" distB="0" distL="0" distR="0" wp14:anchorId="23192211" wp14:editId="163CA26C">
+            <wp:extent cx="5258534" cy="7373379"/>
+            <wp:effectExtent l="0" t="0" r="0" b="0"/>
+            <wp:docPr id="1609498608" name="Picture 1"/>
+            <wp:cNvGraphicFramePr>
+              <a:graphicFrameLocks xmlns:a="http://schemas.openxmlformats.org/drawingml/2006/main" noChangeAspect="1"/>
+            </wp:cNvGraphicFramePr>
+            <a:graphic xmlns:a="http://schemas.openxmlformats.org/drawingml/2006/main">
+              <a:graphicData uri="http://schemas.openxmlformats.org/drawingml/2006/picture">
+                <pic:pic xmlns:pic="http://schemas.openxmlformats.org/drawingml/2006/picture">
+                  <pic:nvPicPr>
+                    <pic:cNvPr id="1609498608" name=""/>
+                    <pic:cNvPicPr/>
+                  </pic:nvPicPr>
+                  <pic:blipFill>
+                    <a:blip r:embed="rId13"/>
+                    <a:stretch>
+                      <a:fillRect/>
+                    </a:stretch>
+                  </pic:blipFill>
+                  <pic:spPr>
+                    <a:xfrm>
+                      <a:off x="0" y="0"/>
+                      <a:ext cx="5258534" cy="7373379"/>
+                    </a:xfrm>
+                    <a:prstGeom prst="rect">
+                      <a:avLst/>
+                    </a:prstGeom>
+                  </pic:spPr>
+                </pic:pic>
+              </a:graphicData>
+            </a:graphic>
+          </wp:inline>
+        </w:drawing>
+      </w:r>
+    </w:p>
+    <w:p>
+      <w:pPr>
+        <w:ind w:left="60"/>
+        <w:rPr>
+          <w:rFonts w:ascii="Calibri" w:hAnsi="Calibri" w:cs="Calibri"/>
+          <w:sz w:val="26"/>
+          <w:szCs w:val="26"/>
+          <w:lang w:val="en-US"/>
+        </w:rPr>
+      </w:pPr>
+    </w:p>
+    <w:p>
+      <w:pPr>
+        <w:ind w:left="60"/>
+        <w:rPr>
+          <w:rFonts w:ascii="Calibri" w:hAnsi="Calibri" w:cs="Calibri"/>
+          <w:sz w:val="26"/>
+          <w:szCs w:val="26"/>
+          <w:lang w:val="en-US"/>
+        </w:rPr>
+      </w:pPr>
+    </w:p>
+    <w:p>
+      <w:pPr>
+        <w:rPr>
+          <w:rFonts w:ascii="Calibri" w:hAnsi="Calibri" w:cs="Calibri"/>
+          <w:b/>
+          <w:bCs/>
+          <w:sz w:val="26"/>
+          <w:szCs w:val="26"/>
+          <w:lang w:val="en-US"/>
+        </w:rPr>
+      </w:pPr>
+      <w:r>
+        <w:rPr>
+          <w:rFonts w:ascii="Calibri" w:hAnsi="Calibri" w:cs="Calibri"/>
+          <w:b/>
+          <w:bCs/>
+          <w:sz w:val="26"/>
+          <w:szCs w:val="26"/>
+          <w:lang w:val="en-US"/>
+        </w:rPr>
+        <w:lastRenderedPageBreak/>
+        <w:t>Pearson</w:t>
+      </w:r>
+      <w:r>
+        <w:rPr>
+          <w:rFonts w:ascii="Calibri" w:hAnsi="Calibri" w:cs="Calibri"/>
+          <w:b/>
+          <w:bCs/>
+          <w:sz w:val="26"/>
+          <w:szCs w:val="26"/>
+          <w:lang w:val="en-US"/>
+        </w:rPr>
+        <w:t xml:space="preserve"> mandi relationship</w:t>
+      </w:r>
+    </w:p>
+    <w:p>
+      <w:pPr>
+        <w:pStyle w:val="ListParagraph"/>
+        <w:numPr>
+          <w:ilvl w:val="0"/>
+          <w:numId w:val="3"/>
+        </w:numPr>
+        <w:rPr>
+          <w:rFonts w:ascii="Calibri" w:hAnsi="Calibri" w:cs="Calibri"/>
+          <w:sz w:val="26"/>
+          <w:szCs w:val="26"/>
+          <w:lang w:val="en-US"/>
+        </w:rPr>
+      </w:pPr>
+      <w:r>
+        <w:rPr>
+          <w:rFonts w:ascii="Calibri" w:hAnsi="Calibri" w:cs="Calibri"/>
+          <w:sz w:val="26"/>
+          <w:szCs w:val="26"/>
+          <w:lang w:val="en-US"/>
+        </w:rPr>
+        <w:t>Found the pearson correlation coefficient for the historical prices of every mandi-mandi connection</w:t>
+      </w:r>
+    </w:p>
+    <w:p>
+      <w:pPr>
+        <w:ind w:left="60"/>
+        <w:rPr>
+          <w:rFonts w:ascii="Calibri" w:hAnsi="Calibri" w:cs="Calibri"/>
+          <w:sz w:val="26"/>
+          <w:szCs w:val="26"/>
+          <w:lang w:val="en-US"/>
+        </w:rPr>
+      </w:pPr>
+      <w:r>
+        <w:rPr>
+          <w:lang w:val="en-US"/>
+        </w:rPr>
+        <w:drawing>
+          <wp:inline distT="0" distB="0" distL="0" distR="0" wp14:anchorId="4F0ECDD0" wp14:editId="4BBF90D9">
+            <wp:extent cx="5731510" cy="7684770"/>
+            <wp:effectExtent l="0" t="0" r="2540" b="0"/>
+            <wp:docPr id="558623553" name="Picture 1"/>
+            <wp:cNvGraphicFramePr>
+              <a:graphicFrameLocks xmlns:a="http://schemas.openxmlformats.org/drawingml/2006/main" noChangeAspect="1"/>
+            </wp:cNvGraphicFramePr>
+            <a:graphic xmlns:a="http://schemas.openxmlformats.org/drawingml/2006/main">
+              <a:graphicData uri="http://schemas.openxmlformats.org/drawingml/2006/picture">
+                <pic:pic xmlns:pic="http://schemas.openxmlformats.org/drawingml/2006/picture">
+                  <pic:nvPicPr>
+                    <pic:cNvPr id="558623553" name=""/>
+                    <pic:cNvPicPr/>
+                  </pic:nvPicPr>
+                  <pic:blipFill>
+                    <a:blip r:embed="rId14"/>
+                    <a:stretch>
+                      <a:fillRect/>
+                    </a:stretch>
+                  </pic:blipFill>
+                  <pic:spPr>
+                    <a:xfrm>
+                      <a:off x="0" y="0"/>
+                      <a:ext cx="5731510" cy="7684770"/>
+                    </a:xfrm>
+                    <a:prstGeom prst="rect">
+                      <a:avLst/>
+                    </a:prstGeom>
+                  </pic:spPr>
+                </pic:pic>
+              </a:graphicData>
+            </a:graphic>
+          </wp:inline>
+        </w:drawing>
+      </w:r>
+    </w:p>
+    <w:p>
+      <w:pPr>
+        <w:ind w:left="60"/>
+        <w:rPr>
+          <w:rFonts w:ascii="Calibri" w:hAnsi="Calibri" w:cs="Calibri"/>
+          <w:sz w:val="26"/>
+          <w:szCs w:val="26"/>
+          <w:lang w:val="en-US"/>
+        </w:rPr>
+      </w:pPr>
+    </w:p>
+    <w:p>
+      <w:pPr>
+        <w:ind w:left="60"/>
+        <w:rPr>
+          <w:rFonts w:ascii="Calibri" w:hAnsi="Calibri" w:cs="Calibri"/>
+          <w:b/>
+          <w:bCs/>
+          <w:sz w:val="26"/>
+          <w:szCs w:val="26"/>
+          <w:lang w:val="en-US"/>
+        </w:rPr>
+      </w:pPr>
+      <w:r>
+        <w:rPr>
+          <w:rFonts w:ascii="Calibri" w:hAnsi="Calibri" w:cs="Calibri"/>
+          <w:b/>
+          <w:bCs/>
+          <w:sz w:val="26"/>
+          <w:szCs w:val="26"/>
+          <w:lang w:val="en-US"/>
+        </w:rPr>
+        <w:lastRenderedPageBreak/>
+        <w:t>Weather</w:t>
+      </w:r>
+    </w:p>
+    <w:p>
+      <w:pPr>
+        <w:pStyle w:val="ListParagraph"/>
+        <w:numPr>
+          <w:ilvl w:val="0"/>
+          <w:numId w:val="3"/>
+        </w:numPr>
+        <w:rPr>
+          <w:rFonts w:ascii="Calibri" w:hAnsi="Calibri" w:cs="Calibri"/>
+          <w:sz w:val="26"/>
+          <w:szCs w:val="26"/>
+          <w:lang w:val="en-US"/>
+        </w:rPr>
+      </w:pPr>
+      <w:r>
+        <w:rPr>
+          <w:rFonts w:ascii="Calibri" w:hAnsi="Calibri" w:cs="Calibri"/>
+          <w:sz w:val="26"/>
+          <w:szCs w:val="26"/>
+          <w:lang w:val="en-US"/>
+        </w:rPr>
+        <w:t>Found the rainfall, humidity, temp. data for every mandi for every day using nasa api</w:t>
+      </w:r>
+    </w:p>
+    <w:p>
+      <w:pPr>
+        <w:ind w:left="60"/>
+        <w:rPr>
+          <w:rFonts w:ascii="Calibri" w:hAnsi="Calibri" w:cs="Calibri"/>
+          <w:sz w:val="26"/>
+          <w:szCs w:val="26"/>
+          <w:lang w:val="en-US"/>
+        </w:rPr>
+      </w:pPr>
+      <w:r>
+        <w:rPr>
+          <w:lang w:val="en-US"/>
+        </w:rPr>
+        <w:drawing>
+          <wp:inline distT="0" distB="0" distL="0" distR="0" wp14:anchorId="679E482A" wp14:editId="4476C67E">
+            <wp:extent cx="5731510" cy="5330190"/>
+            <wp:effectExtent l="0" t="0" r="2540" b="3810"/>
+            <wp:docPr id="2138335098" name="Picture 1"/>
+            <wp:cNvGraphicFramePr>
+              <a:graphicFrameLocks xmlns:a="http://schemas.openxmlformats.org/drawingml/2006/main" noChangeAspect="1"/>
+            </wp:cNvGraphicFramePr>
+            <a:graphic xmlns:a="http://schemas.openxmlformats.org/drawingml/2006/main">
+              <a:graphicData uri="http://schemas.openxmlformats.org/drawingml/2006/picture">
+                <pic:pic xmlns:pic="http://schemas.openxmlformats.org/drawingml/2006/picture">
+                  <pic:nvPicPr>
+                    <pic:cNvPr id="2138335098" name=""/>
+                    <pic:cNvPicPr/>
+                  </pic:nvPicPr>
+                  <pic:blipFill>
+                    <a:blip r:embed="rId15"/>
+                    <a:stretch>
+                      <a:fillRect/>
+                    </a:stretch>
+                  </pic:blipFill>
+                  <pic:spPr>
+                    <a:xfrm>
+                      <a:off x="0" y="0"/>
+                      <a:ext cx="5731510" cy="5330190"/>
+                    </a:xfrm>
+                    <a:prstGeom prst="rect">
+                      <a:avLst/>
+                    </a:prstGeom>
+                  </pic:spPr>
+                </pic:pic>
+              </a:graphicData>
+            </a:graphic>
+          </wp:inline>
+        </w:drawing>
       </w:r>
     </w:p>
     <w:sectPr>
@@ -522,7 +1436,7 @@
   <w:abstractNum w:abstractNumId="0" w15:restartNumberingAfterBreak="0">
     <w:nsid w:val="21562489"/>
     <w:multiLevelType w:val="hybridMultilevel"/>
-    <w:tmpl w:val="B4048CA6"/>
+    <w:tmpl w:val="92FA27C4"/>
     <w:lvl w:ilvl="0" w:tplc="7A0C7DDA">
       <w:start w:val="1"/>
       <w:numFmt w:val="bullet"/>
@@ -535,7 +1449,7 @@
         <w:rFonts w:ascii="Calibri" w:eastAsiaTheme="minorHAnsi" w:hAnsi="Calibri" w:cs="Calibri" w:hint="default"/>
       </w:rPr>
     </w:lvl>
-    <w:lvl w:ilvl="1" w:tplc="40090003" w:tentative="1">
+    <w:lvl w:ilvl="1" w:tplc="40090003">
       <w:start w:val="1"/>
       <w:numFmt w:val="bullet"/>
       <w:lvlText w:val="o"/>
@@ -722,6 +1636,92 @@
     </w:lvl>
   </w:abstractNum>
   <w:abstractNum w:abstractNumId="2" w15:restartNumberingAfterBreak="0">
+    <w:nsid w:val="42DF2291"/>
+    <w:multiLevelType w:val="hybridMultilevel"/>
+    <w:tmpl w:val="3E5E0024"/>
+    <w:lvl w:ilvl="0" w:tplc="FFFFFFFF">
+      <w:start w:val="1"/>
+      <w:numFmt w:val="decimal"/>
+      <w:lvlText w:val="%1."/>
+      <w:lvlJc w:val="left"/>
+      <w:pPr>
+        <w:ind w:left="153" w:hanging="360"/>
+      </w:pPr>
+    </w:lvl>
+    <w:lvl w:ilvl="1" w:tplc="FFFFFFFF" w:tentative="1">
+      <w:start w:val="1"/>
+      <w:numFmt w:val="lowerLetter"/>
+      <w:lvlText w:val="%2."/>
+      <w:lvlJc w:val="left"/>
+      <w:pPr>
+        <w:ind w:left="873" w:hanging="360"/>
+      </w:pPr>
+    </w:lvl>
+    <w:lvl w:ilvl="2" w:tplc="FFFFFFFF" w:tentative="1">
+      <w:start w:val="1"/>
+      <w:numFmt w:val="lowerRoman"/>
+      <w:lvlText w:val="%3."/>
+      <w:lvlJc w:val="right"/>
+      <w:pPr>
+        <w:ind w:left="1593" w:hanging="180"/>
+      </w:pPr>
+    </w:lvl>
+    <w:lvl w:ilvl="3" w:tplc="FFFFFFFF" w:tentative="1">
+      <w:start w:val="1"/>
+      <w:numFmt w:val="decimal"/>
+      <w:lvlText w:val="%4."/>
+      <w:lvlJc w:val="left"/>
+      <w:pPr>
+        <w:ind w:left="2313" w:hanging="360"/>
+      </w:pPr>
+    </w:lvl>
+    <w:lvl w:ilvl="4" w:tplc="FFFFFFFF" w:tentative="1">
+      <w:start w:val="1"/>
+      <w:numFmt w:val="lowerLetter"/>
+      <w:lvlText w:val="%5."/>
+      <w:lvlJc w:val="left"/>
+      <w:pPr>
+        <w:ind w:left="3033" w:hanging="360"/>
+      </w:pPr>
+    </w:lvl>
+    <w:lvl w:ilvl="5" w:tplc="FFFFFFFF" w:tentative="1">
+      <w:start w:val="1"/>
+      <w:numFmt w:val="lowerRoman"/>
+      <w:lvlText w:val="%6."/>
+      <w:lvlJc w:val="right"/>
+      <w:pPr>
+        <w:ind w:left="3753" w:hanging="180"/>
+      </w:pPr>
+    </w:lvl>
+    <w:lvl w:ilvl="6" w:tplc="FFFFFFFF" w:tentative="1">
+      <w:start w:val="1"/>
+      <w:numFmt w:val="decimal"/>
+      <w:lvlText w:val="%7."/>
+      <w:lvlJc w:val="left"/>
+      <w:pPr>
+        <w:ind w:left="4473" w:hanging="360"/>
+      </w:pPr>
+    </w:lvl>
+    <w:lvl w:ilvl="7" w:tplc="FFFFFFFF" w:tentative="1">
+      <w:start w:val="1"/>
+      <w:numFmt w:val="lowerLetter"/>
+      <w:lvlText w:val="%8."/>
+      <w:lvlJc w:val="left"/>
+      <w:pPr>
+        <w:ind w:left="5193" w:hanging="360"/>
+      </w:pPr>
+    </w:lvl>
+    <w:lvl w:ilvl="8" w:tplc="FFFFFFFF" w:tentative="1">
+      <w:start w:val="1"/>
+      <w:numFmt w:val="lowerRoman"/>
+      <w:lvlText w:val="%9."/>
+      <w:lvlJc w:val="right"/>
+      <w:pPr>
+        <w:ind w:left="5913" w:hanging="180"/>
+      </w:pPr>
+    </w:lvl>
+  </w:abstractNum>
+  <w:abstractNum w:abstractNumId="3" w15:restartNumberingAfterBreak="0">
     <w:nsid w:val="4B7F0D14"/>
     <w:multiLevelType w:val="hybridMultilevel"/>
     <w:tmpl w:val="03CE769C"/>
@@ -811,13 +1811,16 @@
     </w:lvl>
   </w:abstractNum>
   <w:num w:numId="1" w16cid:durableId="399914190">
-    <w:abstractNumId w:val="2"/>
+    <w:abstractNumId w:val="3"/>
   </w:num>
   <w:num w:numId="2" w16cid:durableId="65493834">
     <w:abstractNumId w:val="1"/>
   </w:num>
   <w:num w:numId="3" w16cid:durableId="75640412">
     <w:abstractNumId w:val="0"/>
+  </w:num>
+  <w:num w:numId="4" w16cid:durableId="1414933865">
+    <w:abstractNumId w:val="2"/>
   </w:num>
 </w:numbering>
 </file>
@@ -1222,6 +2225,7 @@
   <w:style w:type="paragraph" w:default="1" w:styleId="Normal">
     <w:name w:val="Normal"/>
     <w:qFormat/>
+    <w:rsid w:val="00767C6E"/>
   </w:style>
   <w:style w:type="paragraph" w:styleId="Heading1">
     <w:name w:val="heading 1"/>
@@ -1425,7 +2429,6 @@
   <w:style w:type="character" w:default="1" w:styleId="DefaultParagraphFont">
     <w:name w:val="Default Paragraph Font"/>
     <w:uiPriority w:val="1"/>
-    <w:semiHidden/>
     <w:unhideWhenUsed/>
   </w:style>
   <w:style w:type="table" w:default="1" w:styleId="TableNormal">

</xml_diff>